<commit_message>
Update : Edit surat rincian biaya perjalanan done
</commit_message>
<xml_diff>
--- a/writable/Surat-Tugas-1.docx
+++ b/writable/Surat-Tugas-1.docx
@@ -30,6 +30,7 @@
           <w:p>
             <w:pPr>
               <w:jc w:val="center"/>
+              <w:spacing w:after="0"/>
             </w:pPr>
             <w:r>
               <w:rPr>
@@ -52,6 +53,7 @@
           <w:p>
             <w:pPr>
               <w:jc w:val="center"/>
+              <w:spacing w:after="0"/>
             </w:pPr>
             <w:r>
               <w:rPr/>
@@ -107,6 +109,7 @@
           <w:p>
             <w:pPr>
               <w:jc w:val="both"/>
+              <w:spacing w:after="0"/>
             </w:pPr>
             <w:r>
               <w:rPr/>
@@ -151,6 +154,7 @@
           <w:p>
             <w:pPr>
               <w:jc w:val="both"/>
+              <w:spacing w:after="0"/>
             </w:pPr>
             <w:r>
               <w:rPr/>
@@ -217,51 +221,17 @@
           <w:p>
             <w:pPr>
               <w:jc w:val="both"/>
-            </w:pPr>
-            <w:r>
-              <w:rPr/>
-              <w:t xml:space="preserve">1. Nama: Dra. Hesti Sila Rahayu, Apt</w:t>
-            </w:r>
-          </w:p>
-          <w:p>
-            <w:pPr>
-              <w:jc w:val="both"/>
-            </w:pPr>
-            <w:r>
-              <w:rPr/>
-              <w:t xml:space="preserve">   NIP: 123456789</w:t>
-            </w:r>
-          </w:p>
-          <w:p>
-            <w:pPr>
-              <w:jc w:val="both"/>
-            </w:pPr>
-            <w:r>
-              <w:rPr/>
-              <w:t xml:space="preserve">   Pangkat/Gol: Pembina / Gol.IV-a</w:t>
-            </w:r>
-          </w:p>
-          <w:p>
-            <w:pPr>
-              <w:jc w:val="both"/>
-            </w:pPr>
-            <w:r>
-              <w:rPr/>
-              <w:t xml:space="preserve">   Jabatan: Pengawas Farmasi dan Makanan Ahli Madya</w:t>
-            </w:r>
-          </w:p>
-          <w:p>
-            <w:pPr>
-              <w:jc w:val="both"/>
-            </w:pPr>
-            <w:r>
-              <w:rPr/>
-              <w:t xml:space="preserve">2. Nama: Bagoes Lanang, S.Farm, Apt, M.Farm</w:t>
-            </w:r>
-          </w:p>
-          <w:p>
-            <w:pPr>
-              <w:jc w:val="both"/>
+              <w:spacing w:after="0"/>
+            </w:pPr>
+            <w:r>
+              <w:rPr/>
+              <w:t xml:space="preserve">1. Nama: Bagoes Lanang, S.Farm, Apt, M.Farm</w:t>
+            </w:r>
+          </w:p>
+          <w:p>
+            <w:pPr>
+              <w:jc w:val="both"/>
+              <w:spacing w:after="0"/>
             </w:pPr>
             <w:r>
               <w:rPr/>
@@ -271,6 +241,7 @@
           <w:p>
             <w:pPr>
               <w:jc w:val="both"/>
+              <w:spacing w:after="0"/>
             </w:pPr>
             <w:r>
               <w:rPr/>
@@ -286,6 +257,45 @@
               <w:t xml:space="preserve">   Jabatan: Pengawas Farmasi dan Makanan Ahli Muda</w:t>
             </w:r>
           </w:p>
+          <w:p>
+            <w:pPr>
+              <w:jc w:val="both"/>
+              <w:spacing w:after="0"/>
+            </w:pPr>
+            <w:r>
+              <w:rPr/>
+              <w:t xml:space="preserve">2. Nama: Agus Salim, S.Farm, Apt, M.Farm</w:t>
+            </w:r>
+          </w:p>
+          <w:p>
+            <w:pPr>
+              <w:jc w:val="both"/>
+              <w:spacing w:after="0"/>
+            </w:pPr>
+            <w:r>
+              <w:rPr/>
+              <w:t xml:space="preserve">   NIP: 121203456</w:t>
+            </w:r>
+          </w:p>
+          <w:p>
+            <w:pPr>
+              <w:jc w:val="both"/>
+              <w:spacing w:after="0"/>
+            </w:pPr>
+            <w:r>
+              <w:rPr/>
+              <w:t xml:space="preserve">   Pangkat/Gol: Penata Tk.I / Gol.II-d</w:t>
+            </w:r>
+          </w:p>
+          <w:p>
+            <w:pPr>
+              <w:jc w:val="both"/>
+            </w:pPr>
+            <w:r>
+              <w:rPr/>
+              <w:t xml:space="preserve">   Jabatan: Pengawas Farmasi dan Makanan Ahli Muda</w:t>
+            </w:r>
+          </w:p>
         </w:tc>
       </w:tr>
       <w:tr>
@@ -324,6 +334,7 @@
           <w:p>
             <w:pPr>
               <w:jc w:val="both"/>
+              <w:spacing w:after="0"/>
             </w:pPr>
             <w:r>
               <w:rPr/>
@@ -336,12 +347,13 @@
             </w:pPr>
             <w:r>
               <w:rPr/>
-              <w:t xml:space="preserve">2. Waktu: Senin - Rabu, 09 - 11 Desember 2024</w:t>
-            </w:r>
-          </w:p>
-          <w:p>
-            <w:pPr>
-              <w:jc w:val="both"/>
+              <w:t xml:space="preserve">2. Waktu: Selasa - Kamis, 22 - 24 Oktober 2024</w:t>
+            </w:r>
+          </w:p>
+          <w:p>
+            <w:pPr>
+              <w:jc w:val="both"/>
+              <w:spacing w:after="0"/>
             </w:pPr>
             <w:r>
               <w:rPr/>
@@ -364,10 +376,10 @@
     </w:tbl>
     <w:tbl>
       <w:tblGrid>
-        <w:gridCol w:w="5000" w:type="dxa"/>
+        <w:gridCol w:w="10000" w:type="dxa"/>
       </w:tblGrid>
       <w:tblPr>
-        <w:jc w:val="center"/>
+        <w:jc w:val="right"/>
         <w:tblW w:w="0" w:type="auto"/>
         <w:tblLayout w:type="autofit"/>
       </w:tblPr>
@@ -375,43 +387,54 @@
         <w:trPr/>
         <w:tc>
           <w:tcPr>
-            <w:tcW w:w="5000" w:type="dxa"/>
+            <w:tcW w:w="10000" w:type="dxa"/>
+            <w:gridSpan w:val="3"/>
             <w:noWrap/>
           </w:tcPr>
           <w:p>
             <w:pPr>
               <w:jc w:val="right"/>
-            </w:pPr>
-            <w:r>
-              <w:rPr/>
-              <w:t xml:space="preserve">Surabaya, 08 December 2024</w:t>
-            </w:r>
-          </w:p>
-        </w:tc>
-      </w:tr>
-      <w:tr>
-        <w:trPr/>
-        <w:tc>
-          <w:tcPr>
-            <w:tcW w:w="5000" w:type="dxa"/>
+              <w:spacing w:after="0"/>
+            </w:pPr>
+            <w:r>
+              <w:rPr>
+                <w:sz w:val="24"/>
+                <w:szCs w:val="24"/>
+              </w:rPr>
+              <w:t xml:space="preserve">Surabaya, 21 December 2024</w:t>
+            </w:r>
+          </w:p>
+        </w:tc>
+      </w:tr>
+      <w:tr>
+        <w:trPr/>
+        <w:tc>
+          <w:tcPr>
+            <w:tcW w:w="10000" w:type="dxa"/>
+            <w:gridSpan w:val="3"/>
             <w:noWrap/>
           </w:tcPr>
           <w:p>
             <w:pPr>
               <w:jc w:val="right"/>
-            </w:pPr>
-            <w:r>
-              <w:rPr/>
-              <w:t xml:space="preserve">Pengawas Farmasi dan Makanan Ahli Madya</w:t>
-            </w:r>
-          </w:p>
-        </w:tc>
-      </w:tr>
-      <w:tr>
-        <w:trPr/>
-        <w:tc>
-          <w:tcPr>
-            <w:tcW w:w="5000" w:type="dxa"/>
+              <w:spacing w:after="0"/>
+            </w:pPr>
+            <w:r>
+              <w:rPr>
+                <w:sz w:val="24"/>
+                <w:szCs w:val="24"/>
+              </w:rPr>
+              <w:t xml:space="preserve">Administrator</w:t>
+            </w:r>
+          </w:p>
+        </w:tc>
+      </w:tr>
+      <w:tr>
+        <w:trPr/>
+        <w:tc>
+          <w:tcPr>
+            <w:tcW w:w="10000" w:type="dxa"/>
+            <w:gridSpan w:val="3"/>
             <w:noWrap/>
           </w:tcPr>
           <w:p/>
@@ -423,13 +446,20 @@
         <w:trPr/>
         <w:tc>
           <w:tcPr>
-            <w:tcW w:w="5000" w:type="dxa"/>
-            <w:noWrap/>
-          </w:tcPr>
-          <w:p>
-            <w:pPr/>
-            <w:r>
-              <w:rPr/>
+            <w:tcW w:w="10000" w:type="dxa"/>
+            <w:gridSpan w:val="3"/>
+            <w:noWrap/>
+          </w:tcPr>
+          <w:p>
+            <w:pPr>
+              <w:jc w:val="right"/>
+              <w:spacing w:after="0"/>
+            </w:pPr>
+            <w:r>
+              <w:rPr>
+                <w:sz w:val="24"/>
+                <w:szCs w:val="24"/>
+              </w:rPr>
               <w:t xml:space="preserve">Dra. Hesti Sila Rahayu, Apt</w:t>
             </w:r>
           </w:p>
@@ -444,8 +474,9 @@
       </w:r>
     </w:p>
     <w:sectPr>
-      <w:headerReference w:type="default" r:id="rId7"/>
-      <w:footerReference w:type="default" r:id="rId8"/>
+      <w:headerReference w:type="first" r:id="rId7"/>
+      <w:footerReference w:type="first" r:id="rId8"/>
+      <w:titlePg/>
       <w:pgSz w:orient="portrait" w:w="11906" w:h="18700"/>
       <w:pgMar w:top="3000" w:right="1440" w:bottom="0" w:left="1440" w:header="720" w:footer="720" w:gutter="0"/>
       <w:cols w:num="1" w:space="720"/>

</xml_diff>